<commit_message>
Revise Re(t) equation for time-varying R_0(t)
</commit_message>
<xml_diff>
--- a/20161101 Waning Herd Immunity Draft.docx
+++ b/20161101 Waning Herd Immunity Draft.docx
@@ -143,10 +143,7 @@
         <w:t xml:space="preserve"> </w:t>
       </w:r>
     </w:p>
-    <w:p>
-      <w:bookmarkStart w:id="0" w:name="_GoBack"/>
-      <w:bookmarkEnd w:id="0"/>
-    </w:p>
+    <w:p/>
     <w:p>
       <w:r>
         <w:t>Although much attention is given to measuring the duration and magnitude of vaccine efficacy</w:t>
@@ -1207,6 +1204,12 @@
               </m:r>
             </m:sub>
           </m:sSub>
+          <m:r>
+            <w:rPr>
+              <w:rFonts w:ascii="Cambria Math" w:hAnsi="Cambria Math"/>
+            </w:rPr>
+            <m:t>(t)</m:t>
+          </m:r>
         </m:oMath>
       </m:oMathPara>
     </w:p>
@@ -1261,6 +1264,8 @@
       <w:r>
         <w:t>,</w:t>
       </w:r>
+      <w:bookmarkStart w:id="0" w:name="_GoBack"/>
+      <w:bookmarkEnd w:id="0"/>
     </w:p>
     <w:p/>
     <w:p>
@@ -2492,7 +2497,7 @@
 </file>
 
 <file path=customXml/itemProps1.xml><?xml version="1.0" encoding="utf-8"?>
-<ds:datastoreItem xmlns:ds="http://schemas.openxmlformats.org/officeDocument/2006/customXml" ds:itemID="{4B4B5E6A-0AEC-984D-B342-3460C65FF2C7}">
+<ds:datastoreItem xmlns:ds="http://schemas.openxmlformats.org/officeDocument/2006/customXml" ds:itemID="{D95E979A-DFCC-3D4D-AB6C-D6D4E011CD2A}">
   <ds:schemaRefs>
     <ds:schemaRef ds:uri="http://schemas.openxmlformats.org/officeDocument/2006/bibliography"/>
   </ds:schemaRefs>

</xml_diff>